<commit_message>
update result.doc and Ptc formula
</commit_message>
<xml_diff>
--- a/milestone3 result.docx
+++ b/milestone3 result.docx
@@ -167,10 +167,10 @@
           <w:noProof/>
         </w:rPr>
         <w:drawing>
-          <wp:inline distT="0" distB="0" distL="0" distR="0" wp14:anchorId="1DC911FB" wp14:editId="45C39470">
-            <wp:extent cx="4581525" cy="904875"/>
-            <wp:effectExtent l="0" t="0" r="9525" b="9525"/>
-            <wp:docPr id="2" name="Picture 2"/>
+          <wp:inline distT="0" distB="0" distL="0" distR="0" wp14:anchorId="14B59309" wp14:editId="14D68582">
+            <wp:extent cx="4724400" cy="1019175"/>
+            <wp:effectExtent l="0" t="0" r="0" b="9525"/>
+            <wp:docPr id="4" name="Picture 4"/>
             <wp:cNvGraphicFramePr>
               <a:graphicFrameLocks xmlns:a="http://schemas.openxmlformats.org/drawingml/2006/main" noChangeAspect="1"/>
             </wp:cNvGraphicFramePr>
@@ -190,7 +190,7 @@
                   <pic:spPr>
                     <a:xfrm>
                       <a:off x="0" y="0"/>
-                      <a:ext cx="4581525" cy="904875"/>
+                      <a:ext cx="4724400" cy="1019175"/>
                     </a:xfrm>
                     <a:prstGeom prst="rect">
                       <a:avLst/>

</xml_diff>